<commit_message>
updated team log and edited name of jpg in assets
</commit_message>
<xml_diff>
--- a/Team_log.docx
+++ b/Team_log.docx
@@ -176,15 +176,7 @@
           </w:tcPr>
           <w:p>
             <w:r>
-              <w:t xml:space="preserve">DB created and filled with dummy data, started sequence </w:t>
-            </w:r>
-            <w:proofErr w:type="gramStart"/>
-            <w:r>
-              <w:t>diagrams</w:t>
-            </w:r>
-            <w:proofErr w:type="gramEnd"/>
-            <w:r>
-              <w:t xml:space="preserve"> and uploaded files to GitLab.</w:t>
+              <w:t>DB created and filled with dummy data, started sequence diagrams and uploaded files to GitLab.</w:t>
             </w:r>
           </w:p>
           <w:p/>
@@ -213,13 +205,21 @@
           <w:tcPr>
             <w:tcW w:w="3005" w:type="dxa"/>
           </w:tcPr>
-          <w:p/>
+          <w:p>
+            <w:r>
+              <w:t>Finished Use Case and Class diagram, also completed two of three sequence diagrams. Have scheduled meeting for 16/11 at 11am (Online). Created issues on GitLab repository to plan work to be done before next meeting</w:t>
+            </w:r>
+          </w:p>
         </w:tc>
         <w:tc>
           <w:tcPr>
             <w:tcW w:w="3006" w:type="dxa"/>
           </w:tcPr>
-          <w:p/>
+          <w:p>
+            <w:r>
+              <w:t>All members to check and complete issues in GitLab repository and think of suitable third sequence diagram to complete for deadline 15/11 at 2pm.</w:t>
+            </w:r>
+          </w:p>
         </w:tc>
       </w:tr>
       <w:tr>

</xml_diff>

<commit_message>
updated team logs for submission
</commit_message>
<xml_diff>
--- a/Team_log.docx
+++ b/Team_log.docx
@@ -176,7 +176,15 @@
           </w:tcPr>
           <w:p>
             <w:r>
-              <w:t>DB created and filled with dummy data, started sequence diagrams and uploaded files to GitLab.</w:t>
+              <w:t xml:space="preserve">DB created and filled with dummy data, started sequence </w:t>
+            </w:r>
+            <w:proofErr w:type="gramStart"/>
+            <w:r>
+              <w:t>diagrams</w:t>
+            </w:r>
+            <w:proofErr w:type="gramEnd"/>
+            <w:r>
+              <w:t xml:space="preserve"> and uploaded files to GitLab.</w:t>
             </w:r>
           </w:p>
           <w:p/>
@@ -256,7 +264,11 @@
           <w:tcPr>
             <w:tcW w:w="3006" w:type="dxa"/>
           </w:tcPr>
-          <w:p/>
+          <w:p>
+            <w:r>
+              <w:t>Completed Part One</w:t>
+            </w:r>
+          </w:p>
         </w:tc>
       </w:tr>
       <w:tr>
@@ -274,13 +286,21 @@
           <w:tcPr>
             <w:tcW w:w="3005" w:type="dxa"/>
           </w:tcPr>
-          <w:p/>
+          <w:p>
+            <w:r>
+              <w:t>Work to begin on database and python files</w:t>
+            </w:r>
+          </w:p>
         </w:tc>
         <w:tc>
           <w:tcPr>
             <w:tcW w:w="3006" w:type="dxa"/>
           </w:tcPr>
-          <w:p/>
+          <w:p>
+            <w:r>
+              <w:t xml:space="preserve">Began work on the GUI and database. Icon, banner, and assets done. </w:t>
+            </w:r>
+          </w:p>
         </w:tc>
       </w:tr>
       <w:tr>
@@ -298,32 +318,287 @@
           <w:tcPr>
             <w:tcW w:w="3005" w:type="dxa"/>
           </w:tcPr>
-          <w:p/>
+          <w:p>
+            <w:r>
+              <w:t>Continued work on the database and python files and design</w:t>
+            </w:r>
+          </w:p>
         </w:tc>
         <w:tc>
           <w:tcPr>
             <w:tcW w:w="3006" w:type="dxa"/>
           </w:tcPr>
-          <w:p/>
+          <w:p>
+            <w:r>
+              <w:t>Began work on python files and finalising the database.</w:t>
+            </w:r>
+          </w:p>
+        </w:tc>
+      </w:tr>
+      <w:tr>
+        <w:tc>
+          <w:tcPr>
+            <w:tcW w:w="3005" w:type="dxa"/>
+          </w:tcPr>
+          <w:p>
+            <w:r>
+              <w:t>1/12</w:t>
+            </w:r>
+          </w:p>
+        </w:tc>
+        <w:tc>
+          <w:tcPr>
+            <w:tcW w:w="3005" w:type="dxa"/>
+          </w:tcPr>
+          <w:p>
+            <w:r>
+              <w:t>Begin work on the testing</w:t>
+            </w:r>
+          </w:p>
+        </w:tc>
+        <w:tc>
+          <w:tcPr>
+            <w:tcW w:w="3006" w:type="dxa"/>
+          </w:tcPr>
+          <w:p>
+            <w:r>
+              <w:t>Began work on testing database and GUI</w:t>
+            </w:r>
+          </w:p>
+        </w:tc>
+      </w:tr>
+      <w:tr>
+        <w:tc>
+          <w:tcPr>
+            <w:tcW w:w="3005" w:type="dxa"/>
+          </w:tcPr>
+          <w:p>
+            <w:r>
+              <w:t>8/12</w:t>
+            </w:r>
+          </w:p>
+        </w:tc>
+        <w:tc>
+          <w:tcPr>
+            <w:tcW w:w="3005" w:type="dxa"/>
+          </w:tcPr>
+          <w:p>
+            <w:r>
+              <w:t>Help with Toby on new booking python file</w:t>
+            </w:r>
+          </w:p>
+        </w:tc>
+        <w:tc>
+          <w:tcPr>
+            <w:tcW w:w="3006" w:type="dxa"/>
+          </w:tcPr>
+          <w:p>
+            <w:r>
+              <w:t>Fixed the problem with the design of new booking, was an issue with the row configure</w:t>
+            </w:r>
+          </w:p>
+        </w:tc>
+      </w:tr>
+      <w:tr>
+        <w:tc>
+          <w:tcPr>
+            <w:tcW w:w="3005" w:type="dxa"/>
+          </w:tcPr>
+          <w:p>
+            <w:r>
+              <w:t>15/12</w:t>
+            </w:r>
+          </w:p>
+        </w:tc>
+        <w:tc>
+          <w:tcPr>
+            <w:tcW w:w="3005" w:type="dxa"/>
+          </w:tcPr>
+          <w:p>
+            <w:r>
+              <w:t>Finalised Database</w:t>
+            </w:r>
+          </w:p>
+        </w:tc>
+        <w:tc>
+          <w:tcPr>
+            <w:tcW w:w="3006" w:type="dxa"/>
+          </w:tcPr>
+          <w:p>
+            <w:r>
+              <w:t>Database complete and ready for submission</w:t>
+            </w:r>
+          </w:p>
+        </w:tc>
+      </w:tr>
+      <w:tr>
+        <w:tc>
+          <w:tcPr>
+            <w:tcW w:w="3005" w:type="dxa"/>
+          </w:tcPr>
+          <w:p>
+            <w:r>
+              <w:t>22/12</w:t>
+            </w:r>
+          </w:p>
+        </w:tc>
+        <w:tc>
+          <w:tcPr>
+            <w:tcW w:w="3005" w:type="dxa"/>
+          </w:tcPr>
+          <w:p>
+            <w:r>
+              <w:t>Finishing off design for python files</w:t>
+            </w:r>
+          </w:p>
+        </w:tc>
+        <w:tc>
+          <w:tcPr>
+            <w:tcW w:w="3006" w:type="dxa"/>
+          </w:tcPr>
+          <w:p>
+            <w:r>
+              <w:t xml:space="preserve">Only cancel booking remaining and beginning work on individual reports and joint </w:t>
+            </w:r>
+            <w:proofErr w:type="gramStart"/>
+            <w:r>
+              <w:t>report</w:t>
+            </w:r>
+            <w:proofErr w:type="gramEnd"/>
+            <w:r>
+              <w:t>.</w:t>
+            </w:r>
+          </w:p>
+        </w:tc>
+      </w:tr>
+      <w:tr>
+        <w:tc>
+          <w:tcPr>
+            <w:tcW w:w="9016" w:type="dxa"/>
+            <w:gridSpan w:val="3"/>
+          </w:tcPr>
+          <w:p>
+            <w:pPr>
+              <w:jc w:val="center"/>
+            </w:pPr>
+            <w:r>
+              <w:lastRenderedPageBreak/>
+              <w:t>CHRISTMAS BREAK</w:t>
+            </w:r>
+          </w:p>
+        </w:tc>
+      </w:tr>
+      <w:tr>
+        <w:tc>
+          <w:tcPr>
+            <w:tcW w:w="3005" w:type="dxa"/>
+          </w:tcPr>
+          <w:p>
+            <w:r>
+              <w:t>5/12</w:t>
+            </w:r>
+          </w:p>
+        </w:tc>
+        <w:tc>
+          <w:tcPr>
+            <w:tcW w:w="3005" w:type="dxa"/>
+          </w:tcPr>
+          <w:p>
+            <w:r>
+              <w:t>Cancel booking finalised and complete</w:t>
+            </w:r>
+          </w:p>
+        </w:tc>
+        <w:tc>
+          <w:tcPr>
+            <w:tcW w:w="3006" w:type="dxa"/>
+          </w:tcPr>
+          <w:p>
+            <w:r>
+              <w:t>Finished the python file cancel_booking, and started Joint Report</w:t>
+            </w:r>
+          </w:p>
+        </w:tc>
+      </w:tr>
+      <w:tr>
+        <w:tc>
+          <w:tcPr>
+            <w:tcW w:w="3005" w:type="dxa"/>
+          </w:tcPr>
+          <w:p>
+            <w:r>
+              <w:t>9/12</w:t>
+            </w:r>
+          </w:p>
+        </w:tc>
+        <w:tc>
+          <w:tcPr>
+            <w:tcW w:w="3005" w:type="dxa"/>
+          </w:tcPr>
+          <w:p>
+            <w:r>
+              <w:rPr>
+                <w:color w:val="FF0000"/>
+              </w:rPr>
+              <w:t xml:space="preserve">PART </w:t>
+            </w:r>
+            <w:r>
+              <w:rPr>
+                <w:color w:val="FF0000"/>
+              </w:rPr>
+              <w:t>TWO</w:t>
+            </w:r>
+            <w:r>
+              <w:rPr>
+                <w:color w:val="FF0000"/>
+              </w:rPr>
+              <w:t xml:space="preserve"> Finalisation </w:t>
+            </w:r>
+            <w:r>
+              <w:rPr>
+                <w:color w:val="FF0000"/>
+              </w:rPr>
+              <w:t>(1</w:t>
+            </w:r>
+            <w:r>
+              <w:rPr>
+                <w:color w:val="FF0000"/>
+              </w:rPr>
+              <w:t>0</w:t>
+            </w:r>
+            <w:r>
+              <w:rPr>
+                <w:color w:val="FF0000"/>
+              </w:rPr>
+              <w:t>/</w:t>
+            </w:r>
+            <w:r>
+              <w:rPr>
+                <w:color w:val="FF0000"/>
+              </w:rPr>
+              <w:t>01</w:t>
+            </w:r>
+            <w:r>
+              <w:rPr>
+                <w:color w:val="FF0000"/>
+              </w:rPr>
+              <w:t xml:space="preserve"> 2pm Deadline)</w:t>
+            </w:r>
+          </w:p>
+        </w:tc>
+        <w:tc>
+          <w:tcPr>
+            <w:tcW w:w="3006" w:type="dxa"/>
+          </w:tcPr>
+          <w:p>
+            <w:r>
+              <w:t>Joint Report and testing completed</w:t>
+            </w:r>
+          </w:p>
         </w:tc>
       </w:tr>
     </w:tbl>
     <w:p/>
-    <w:p/>
-    <w:p>
-      <w:r>
-        <w:t>Jan 10</w:t>
-      </w:r>
-      <w:r>
-        <w:rPr>
-          <w:vertAlign w:val="superscript"/>
-        </w:rPr>
-        <w:t>th</w:t>
-      </w:r>
-      <w:r>
-        <w:t xml:space="preserve"> part two deadline</w:t>
-      </w:r>
-    </w:p>
     <w:sectPr>
       <w:headerReference w:type="default" r:id="rId6"/>
       <w:pgSz w:w="11906" w:h="16838"/>
@@ -396,6 +671,9 @@
     </w:pPr>
     <w:r>
       <w:t xml:space="preserve">TEAM SLAY </w:t>
+    </w:r>
+    <w:r>
+      <w:t xml:space="preserve"> Team Logs</w:t>
     </w:r>
     <w:r>
       <w:tab/>

</xml_diff>